<commit_message>
fix add table after
</commit_message>
<xml_diff>
--- a/Task-3/In/Task.docx
+++ b/Task-3/In/Task.docx
@@ -2,208 +2,6 @@
 <file path=word/document.xml><?xml version="1.0" encoding="utf-8"?>
 <w:document xmlns:wpc="http://schemas.microsoft.com/office/word/2010/wordprocessingCanvas" xmlns:cx="http://schemas.microsoft.com/office/drawing/2014/chartex" xmlns:cx1="http://schemas.microsoft.com/office/drawing/2015/9/8/chartex" xmlns:cx2="http://schemas.microsoft.com/office/drawing/2015/10/21/chartex" xmlns:cx3="http://schemas.microsoft.com/office/drawing/2016/5/9/chartex" xmlns:cx4="http://schemas.microsoft.com/office/drawing/2016/5/10/chartex" xmlns:cx5="http://schemas.microsoft.com/office/drawing/2016/5/11/chartex" xmlns:cx6="http://schemas.microsoft.com/office/drawing/2016/5/12/chartex" xmlns:cx7="http://schemas.microsoft.com/office/drawing/2016/5/13/chartex" xmlns:cx8="http://schemas.microsoft.com/office/drawing/2016/5/14/chartex" xmlns:mc="http://schemas.openxmlformats.org/markup-compatibility/2006" xmlns:aink="http://schemas.microsoft.com/office/drawing/2016/ink" xmlns:am3d="http://schemas.microsoft.com/office/drawing/2017/model3d" xmlns:o="urn:schemas-microsoft-com:office:office" xmlns:r="http://schemas.openxmlformats.org/officeDocument/2006/relationships" xmlns:m="http://schemas.openxmlformats.org/officeDocument/2006/math" xmlns:v="urn:schemas-microsoft-com:vml" xmlns:wp14="http://schemas.microsoft.com/office/word/2010/wordprocessingDrawing" xmlns:wp="http://schemas.openxmlformats.org/drawingml/2006/wordprocessingDrawing" xmlns:w10="urn:schemas-microsoft-com:office:word" xmlns:w="http://schemas.openxmlformats.org/wordprocessingml/2006/main" xmlns:w14="http://schemas.microsoft.com/office/word/2010/wordml" xmlns:w15="http://schemas.microsoft.com/office/word/2012/wordml" xmlns:w16cex="http://schemas.microsoft.com/office/word/2018/wordml/cex" xmlns:w16cid="http://schemas.microsoft.com/office/word/2016/wordml/cid" xmlns:w16="http://schemas.microsoft.com/office/word/2018/wordml" xmlns:w16sdtdh="http://schemas.microsoft.com/office/word/2020/wordml/sdtdatahash" xmlns:w16se="http://schemas.microsoft.com/office/word/2015/wordml/symex" xmlns:wpg="http://schemas.microsoft.com/office/word/2010/wordprocessingGroup" xmlns:wpi="http://schemas.microsoft.com/office/word/2010/wordprocessingInk" xmlns:wne="http://schemas.microsoft.com/office/word/2006/wordml" xmlns:wps="http://schemas.microsoft.com/office/word/2010/wordprocessingShape" mc:Ignorable="w14 w15 w16se w16cid w16 w16cex w16sdtdh wp14">
   <w:body>
-    <w:tbl>
-      <w:tblPr>
-        <w:tblStyle w:val="a3"/>
-        <w:tblW w:w="0" w:type="auto"/>
-        <w:tblLayout w:type="fixed"/>
-        <w:tblLook w:val="04A0" w:firstRow="1" w:lastRow="0" w:firstColumn="1" w:lastColumn="0" w:noHBand="0" w:noVBand="1"/>
-      </w:tblPr>
-      <w:tblGrid>
-        <w:gridCol w:w="4677"/>
-        <w:gridCol w:w="4678"/>
-      </w:tblGrid>
-      <w:tr>
-        <w:tc>
-          <w:tcPr>
-            <w:tcW w:w="4677" w:type="dxa"/>
-          </w:tcPr>
-          <w:p>
-            <w:pPr>
-              <w:rPr>
-                <w:lang w:val="en-US"/>
-              </w:rPr>
-            </w:pPr>
-            <w:r>
-              <w:rPr>
-                <w:lang w:val="en-US"/>
-              </w:rPr>
-              <w:t>Имя</w:t>
-            </w:r>
-          </w:p>
-        </w:tc>
-        <w:tc>
-          <w:tcPr>
-            <w:tcW w:w="4678" w:type="dxa"/>
-          </w:tcPr>
-          <w:p>
-            <w:pPr>
-              <w:rPr>
-                <w:lang w:val="en-US"/>
-              </w:rPr>
-            </w:pPr>
-            <w:r>
-              <w:rPr>
-                <w:lang w:val="en-US"/>
-              </w:rPr>
-              <w:t>Sara</w:t>
-            </w:r>
-          </w:p>
-        </w:tc>
-      </w:tr>
-      <w:tr>
-        <w:tc>
-          <w:tcPr>
-            <w:tcW w:w="4677" w:type="dxa"/>
-          </w:tcPr>
-          <w:p>
-            <w:pPr>
-              <w:rPr>
-                <w:lang w:val="en-US"/>
-              </w:rPr>
-            </w:pPr>
-            <w:r>
-              <w:rPr>
-                <w:lang w:val="en-US"/>
-              </w:rPr>
-              <w:t>Фамилия</w:t>
-            </w:r>
-          </w:p>
-        </w:tc>
-        <w:tc>
-          <w:tcPr>
-            <w:tcW w:w="4678" w:type="dxa"/>
-          </w:tcPr>
-          <w:p>
-            <w:pPr>
-              <w:rPr>
-                <w:lang w:val="en-US"/>
-              </w:rPr>
-            </w:pPr>
-            <w:r>
-              <w:rPr>
-                <w:lang w:val="en-US"/>
-              </w:rPr>
-              <w:t>Blade222222</w:t>
-            </w:r>
-          </w:p>
-        </w:tc>
-      </w:tr>
-      <w:tr>
-        <w:tc>
-          <w:tcPr>
-            <w:tcW w:w="4677" w:type="dxa"/>
-          </w:tcPr>
-          <w:p>
-            <w:pPr>
-              <w:rPr>
-                <w:lang w:val="en-US"/>
-              </w:rPr>
-            </w:pPr>
-            <w:r>
-              <w:rPr>
-                <w:lang w:val="en-US"/>
-              </w:rPr>
-              <w:t>Пол</w:t>
-            </w:r>
-          </w:p>
-        </w:tc>
-        <w:tc>
-          <w:tcPr>
-            <w:tcW w:w="4678" w:type="dxa"/>
-          </w:tcPr>
-          <w:p>
-            <w:pPr>
-              <w:rPr>
-                <w:lang w:val="en-US"/>
-              </w:rPr>
-            </w:pPr>
-            <w:r>
-              <w:rPr>
-                <w:lang w:val="en-US"/>
-              </w:rPr>
-              <w:t>Ж</w:t>
-            </w:r>
-          </w:p>
-        </w:tc>
-      </w:tr>
-      <w:tr>
-        <w:tc>
-          <w:tcPr>
-            <w:tcW w:w="4677" w:type="dxa"/>
-          </w:tcPr>
-          <w:p>
-            <w:pPr>
-              <w:rPr>
-                <w:lang w:val="en-US"/>
-              </w:rPr>
-            </w:pPr>
-            <w:r>
-              <w:rPr>
-                <w:lang w:val="en-US"/>
-              </w:rPr>
-              <w:t>Возраст</w:t>
-            </w:r>
-          </w:p>
-        </w:tc>
-        <w:tc>
-          <w:tcPr>
-            <w:tcW w:w="4678" w:type="dxa"/>
-          </w:tcPr>
-          <w:p>
-            <w:pPr>
-              <w:rPr>
-                <w:lang w:val="en-US"/>
-              </w:rPr>
-            </w:pPr>
-            <w:r>
-              <w:rPr>
-                <w:lang w:val="en-US"/>
-              </w:rPr>
-              <w:t>53</w:t>
-            </w:r>
-          </w:p>
-        </w:tc>
-      </w:tr>
-      <w:tr>
-        <w:tc>
-          <w:tcPr>
-            <w:tcW w:w="4677" w:type="dxa"/>
-          </w:tcPr>
-          <w:p>
-            <w:pPr>
-              <w:rPr>
-                <w:lang w:val="en-US"/>
-              </w:rPr>
-            </w:pPr>
-            <w:r>
-              <w:rPr>
-                <w:lang w:val="en-US"/>
-              </w:rPr>
-              <w:t>Доход</w:t>
-            </w:r>
-          </w:p>
-        </w:tc>
-        <w:tc>
-          <w:tcPr>
-            <w:tcW w:w="4678" w:type="dxa"/>
-          </w:tcPr>
-          <w:p>
-            <w:pPr>
-              <w:rPr>
-                <w:lang w:val="en-US"/>
-              </w:rPr>
-            </w:pPr>
-            <w:r>
-              <w:rPr>
-                <w:lang w:val="en-US"/>
-              </w:rPr>
-              <w:t>167</w:t>
-            </w:r>
-          </w:p>
-        </w:tc>
-      </w:tr>
-    </w:tbl>
     <w:p>
       <w:pPr>
         <w:rPr>
@@ -215,19 +13,6 @@
           <w:lang w:val="en-US"/>
         </w:rPr>
         <w:t>Sara</w:t>
-      </w:r>
-    </w:p>
-    <w:p>
-      <w:pPr>
-        <w:rPr>
-          <w:lang w:val="en-US"/>
-        </w:rPr>
-      </w:pPr>
-      <w:r>
-        <w:rPr>
-          <w:lang w:val="en-US"/>
-        </w:rPr>
-        <w:t>Jhonson</w:t>
       </w:r>
     </w:p>
     <w:tbl>
@@ -274,7 +59,7 @@
               <w:rPr>
                 <w:lang w:val="en-US"/>
               </w:rPr>
-              <w:t>Jhon</w:t>
+              <w:t>Sara</w:t>
             </w:r>
           </w:p>
         </w:tc>
@@ -312,7 +97,7 @@
               <w:rPr>
                 <w:lang w:val="en-US"/>
               </w:rPr>
-              <w:t>Wick</w:t>
+              <w:t>Blade222222</w:t>
             </w:r>
           </w:p>
         </w:tc>
@@ -350,7 +135,7 @@
               <w:rPr>
                 <w:lang w:val="en-US"/>
               </w:rPr>
-              <w:t>М</w:t>
+              <w:t>Ж</w:t>
             </w:r>
           </w:p>
         </w:tc>
@@ -388,7 +173,7 @@
               <w:rPr>
                 <w:lang w:val="en-US"/>
               </w:rPr>
-              <w:t>33</w:t>
+              <w:t>53</w:t>
             </w:r>
           </w:p>
         </w:tc>
@@ -426,7 +211,7 @@
               <w:rPr>
                 <w:lang w:val="en-US"/>
               </w:rPr>
-              <w:t>345,7</w:t>
+              <w:t>167</w:t>
             </w:r>
           </w:p>
         </w:tc>
@@ -442,9 +227,224 @@
         <w:rPr>
           <w:lang w:val="en-US"/>
         </w:rPr>
-        <w:t>Jhon</w:t>
+        <w:t>Jhonson</w:t>
       </w:r>
     </w:p>
+    <w:p>
+      <w:pPr>
+        <w:rPr>
+          <w:lang w:val="en-US"/>
+        </w:rPr>
+      </w:pPr>
+      <w:r>
+        <w:rPr>
+          <w:lang w:val="en-US"/>
+        </w:rPr>
+        <w:t>Jack</w:t>
+      </w:r>
+    </w:p>
+    <w:tbl>
+      <w:tblPr>
+        <w:tblStyle w:val="a3"/>
+        <w:tblW w:w="0" w:type="auto"/>
+        <w:tblLayout w:type="fixed"/>
+        <w:tblLook w:val="04A0" w:firstRow="1" w:lastRow="0" w:firstColumn="1" w:lastColumn="0" w:noHBand="0" w:noVBand="1"/>
+      </w:tblPr>
+      <w:tblGrid>
+        <w:gridCol w:w="4677"/>
+        <w:gridCol w:w="4678"/>
+      </w:tblGrid>
+      <w:tr>
+        <w:tc>
+          <w:tcPr>
+            <w:tcW w:w="4677" w:type="dxa"/>
+          </w:tcPr>
+          <w:p>
+            <w:pPr>
+              <w:rPr>
+                <w:lang w:val="en-US"/>
+              </w:rPr>
+            </w:pPr>
+            <w:r>
+              <w:rPr>
+                <w:lang w:val="en-US"/>
+              </w:rPr>
+              <w:t>Имя</w:t>
+            </w:r>
+          </w:p>
+        </w:tc>
+        <w:tc>
+          <w:tcPr>
+            <w:tcW w:w="4678" w:type="dxa"/>
+          </w:tcPr>
+          <w:p>
+            <w:pPr>
+              <w:rPr>
+                <w:lang w:val="en-US"/>
+              </w:rPr>
+            </w:pPr>
+            <w:r>
+              <w:rPr>
+                <w:lang w:val="en-US"/>
+              </w:rPr>
+              <w:t>Jack</w:t>
+            </w:r>
+          </w:p>
+        </w:tc>
+      </w:tr>
+      <w:tr>
+        <w:tc>
+          <w:tcPr>
+            <w:tcW w:w="4677" w:type="dxa"/>
+          </w:tcPr>
+          <w:p>
+            <w:pPr>
+              <w:rPr>
+                <w:lang w:val="en-US"/>
+              </w:rPr>
+            </w:pPr>
+            <w:r>
+              <w:rPr>
+                <w:lang w:val="en-US"/>
+              </w:rPr>
+              <w:t>Фамилия</w:t>
+            </w:r>
+          </w:p>
+        </w:tc>
+        <w:tc>
+          <w:tcPr>
+            <w:tcW w:w="4678" w:type="dxa"/>
+          </w:tcPr>
+          <w:p>
+            <w:pPr>
+              <w:rPr>
+                <w:lang w:val="en-US"/>
+              </w:rPr>
+            </w:pPr>
+            <w:r>
+              <w:rPr>
+                <w:lang w:val="en-US"/>
+              </w:rPr>
+              <w:t>Daniels1111111</w:t>
+            </w:r>
+          </w:p>
+        </w:tc>
+      </w:tr>
+      <w:tr>
+        <w:tc>
+          <w:tcPr>
+            <w:tcW w:w="4677" w:type="dxa"/>
+          </w:tcPr>
+          <w:p>
+            <w:pPr>
+              <w:rPr>
+                <w:lang w:val="en-US"/>
+              </w:rPr>
+            </w:pPr>
+            <w:r>
+              <w:rPr>
+                <w:lang w:val="en-US"/>
+              </w:rPr>
+              <w:t>Пол</w:t>
+            </w:r>
+          </w:p>
+        </w:tc>
+        <w:tc>
+          <w:tcPr>
+            <w:tcW w:w="4678" w:type="dxa"/>
+          </w:tcPr>
+          <w:p>
+            <w:pPr>
+              <w:rPr>
+                <w:lang w:val="en-US"/>
+              </w:rPr>
+            </w:pPr>
+            <w:r>
+              <w:rPr>
+                <w:lang w:val="en-US"/>
+              </w:rPr>
+              <w:t>М</w:t>
+            </w:r>
+          </w:p>
+        </w:tc>
+      </w:tr>
+      <w:tr>
+        <w:tc>
+          <w:tcPr>
+            <w:tcW w:w="4677" w:type="dxa"/>
+          </w:tcPr>
+          <w:p>
+            <w:pPr>
+              <w:rPr>
+                <w:lang w:val="en-US"/>
+              </w:rPr>
+            </w:pPr>
+            <w:r>
+              <w:rPr>
+                <w:lang w:val="en-US"/>
+              </w:rPr>
+              <w:t>Возраст</w:t>
+            </w:r>
+          </w:p>
+        </w:tc>
+        <w:tc>
+          <w:tcPr>
+            <w:tcW w:w="4678" w:type="dxa"/>
+          </w:tcPr>
+          <w:p>
+            <w:pPr>
+              <w:rPr>
+                <w:lang w:val="en-US"/>
+              </w:rPr>
+            </w:pPr>
+            <w:r>
+              <w:rPr>
+                <w:lang w:val="en-US"/>
+              </w:rPr>
+              <w:t>21</w:t>
+            </w:r>
+          </w:p>
+        </w:tc>
+      </w:tr>
+      <w:tr>
+        <w:tc>
+          <w:tcPr>
+            <w:tcW w:w="4677" w:type="dxa"/>
+          </w:tcPr>
+          <w:p>
+            <w:pPr>
+              <w:rPr>
+                <w:lang w:val="en-US"/>
+              </w:rPr>
+            </w:pPr>
+            <w:r>
+              <w:rPr>
+                <w:lang w:val="en-US"/>
+              </w:rPr>
+              <w:t>Доход</w:t>
+            </w:r>
+          </w:p>
+        </w:tc>
+        <w:tc>
+          <w:tcPr>
+            <w:tcW w:w="4678" w:type="dxa"/>
+          </w:tcPr>
+          <w:p>
+            <w:pPr>
+              <w:rPr>
+                <w:lang w:val="en-US"/>
+              </w:rPr>
+            </w:pPr>
+            <w:r>
+              <w:rPr>
+                <w:lang w:val="en-US"/>
+              </w:rPr>
+              <w:t>12,5</w:t>
+            </w:r>
+          </w:p>
+        </w:tc>
+      </w:tr>
+    </w:tbl>
     <w:p>
       <w:pPr>
         <w:rPr>

</xml_diff>